<commit_message>
using the color attibute to change paragraph colour
</commit_message>
<xml_diff>
--- a/helloWorld.docx
+++ b/helloWorld.docx
@@ -6,7 +6,7 @@
       <w:pPr/>
       <w:r>
         <w:rPr/>
-        <w:t xml:space="preserve">Wasiim"Learn from yesterday, live for today, hope for tomorrow. The important thing is not to stop questioning." (Albert Einstein)</w:t>
+        <w:t xml:space="preserve">Ti loulou"Learn from yesterday, live for today, hope for tomorrow. The important thing is not to stop questioning." (Albert Einstein)</w:t>
       </w:r>
     </w:p>
     <w:p>
@@ -14,10 +14,11 @@
       <w:r>
         <w:rPr>
           <w:rFonts w:ascii="Tahoma" w:hAnsi="Tahoma" w:eastAsia="Tahoma" w:cs="Tahoma"/>
+          <w:color w:val="red"/>
           <w:sz w:val="20"/>
           <w:szCs w:val="20"/>
         </w:rPr>
-        <w:t xml:space="preserve">Wasiim"Great achievement is usually born of great sacrifice, and is never the result of selfishness." (Napoleon Hill)</w:t>
+        <w:t xml:space="preserve">Ti loulou"Great achievement is usually born of great sacrifice, and is never the result of selfishness." (Napoleon Hill)</w:t>
       </w:r>
     </w:p>
     <w:p>

</xml_diff>